<commit_message>
update doc & main_service
</commit_message>
<xml_diff>
--- a/Projet Ansible.docx
+++ b/Projet Ansible.docx
@@ -2450,8 +2450,6 @@
       <w:r>
         <w:t>osts :</w:t>
       </w:r>
-      <w:bookmarkStart w:id="1" w:name="_GoBack"/>
-      <w:bookmarkEnd w:id="1"/>
       <w:r>
         <w:t xml:space="preserve"> on doit in</w:t>
       </w:r>
@@ -5863,68 +5861,15 @@
           </w:tcPr>
           <w:p>
             <w:pPr>
-              <w:rPr>
-                <w:lang w:val="en-US"/>
-              </w:rPr>
-            </w:pPr>
-            <w:r>
-              <w:rPr>
-                <w:b/>
-                <w:color w:val="000080"/>
-                <w:lang w:val="en-US"/>
-              </w:rPr>
-              <w:t>tasks</w:t>
-            </w:r>
-            <w:r>
-              <w:rPr>
-                <w:rFonts w:ascii="Courier New" w:eastAsia="Times New Roman" w:hAnsi="Courier New" w:cs="Courier New"/>
-                <w:color w:val="000000"/>
-                <w:sz w:val="20"/>
-                <w:szCs w:val="20"/>
-                <w:lang w:val="en-US" w:eastAsia="fr-FR"/>
-              </w:rPr>
-              <w:t>:</w:t>
-            </w:r>
-          </w:p>
-          <w:p>
-            <w:pPr>
-              <w:rPr>
-                <w:lang w:val="en-US"/>
-              </w:rPr>
-            </w:pPr>
-            <w:proofErr w:type="spellStart"/>
-            <w:r>
-              <w:rPr>
-                <w:b/>
-                <w:color w:val="000080"/>
-                <w:lang w:val="en-US"/>
-              </w:rPr>
-              <w:t>vars</w:t>
-            </w:r>
-            <w:proofErr w:type="spellEnd"/>
-            <w:r>
-              <w:rPr>
-                <w:rFonts w:ascii="Courier New" w:eastAsia="Times New Roman" w:hAnsi="Courier New" w:cs="Courier New"/>
-                <w:color w:val="000000"/>
-                <w:sz w:val="20"/>
-                <w:szCs w:val="20"/>
-                <w:lang w:val="en-US" w:eastAsia="fr-FR"/>
-              </w:rPr>
-              <w:t>:</w:t>
-            </w:r>
-          </w:p>
-          <w:p>
-            <w:pPr>
-              <w:rPr>
-                <w:lang w:val="en-US"/>
-              </w:rPr>
-            </w:pPr>
-            <w:r>
-              <w:rPr>
-                <w:lang w:val="en-US"/>
-              </w:rPr>
-              <w:t xml:space="preserve">    </w:t>
-            </w:r>
+              <w:shd w:val="clear" w:color="auto" w:fill="FFFFFF"/>
+              <w:rPr>
+                <w:rFonts w:ascii="Courier New" w:eastAsia="Times New Roman" w:hAnsi="Courier New" w:cs="Courier New"/>
+                <w:color w:val="000000"/>
+                <w:sz w:val="20"/>
+                <w:szCs w:val="20"/>
+                <w:lang w:val="en-US" w:eastAsia="fr-FR"/>
+              </w:rPr>
+            </w:pPr>
             <w:r>
               <w:rPr>
                 <w:rFonts w:ascii="Courier New" w:eastAsia="Times New Roman" w:hAnsi="Courier New" w:cs="Courier New"/>
@@ -5933,10 +5878,24 @@
                 <w:color w:val="000080"/>
                 <w:sz w:val="20"/>
                 <w:szCs w:val="20"/>
-                <w:lang w:val="en-US" w:eastAsia="fr-FR"/>
-              </w:rPr>
-              <w:t>service</w:t>
-            </w:r>
+                <w:lang w:eastAsia="fr-FR"/>
+              </w:rPr>
+              <w:t xml:space="preserve">  </w:t>
+            </w:r>
+            <w:proofErr w:type="spellStart"/>
+            <w:r>
+              <w:rPr>
+                <w:rFonts w:ascii="Courier New" w:eastAsia="Times New Roman" w:hAnsi="Courier New" w:cs="Courier New"/>
+                <w:b/>
+                <w:bCs/>
+                <w:color w:val="000080"/>
+                <w:sz w:val="20"/>
+                <w:szCs w:val="20"/>
+                <w:lang w:val="en-US" w:eastAsia="fr-FR"/>
+              </w:rPr>
+              <w:t>vars</w:t>
+            </w:r>
+            <w:proofErr w:type="spellEnd"/>
             <w:r>
               <w:rPr>
                 <w:rFonts w:ascii="Courier New" w:eastAsia="Times New Roman" w:hAnsi="Courier New" w:cs="Courier New"/>
@@ -5947,31 +5906,132 @@
               </w:rPr>
               <w:t>:</w:t>
             </w:r>
-            <w:r>
-              <w:rPr>
-                <w:lang w:val="en-US"/>
-              </w:rPr>
-              <w:t xml:space="preserve"> "{{ service }}"</w:t>
-            </w:r>
-          </w:p>
-          <w:p>
-            <w:pPr>
-              <w:rPr>
-                <w:lang w:val="en-US"/>
-              </w:rPr>
-            </w:pPr>
-            <w:r>
-              <w:rPr>
-                <w:lang w:val="en-US"/>
+          </w:p>
+          <w:p>
+            <w:pPr>
+              <w:shd w:val="clear" w:color="auto" w:fill="FFFFFF"/>
+              <w:rPr>
+                <w:rFonts w:ascii="Courier New" w:eastAsia="Times New Roman" w:hAnsi="Courier New" w:cs="Courier New"/>
+                <w:color w:val="000000"/>
+                <w:sz w:val="20"/>
+                <w:szCs w:val="20"/>
+                <w:lang w:val="en-US" w:eastAsia="fr-FR"/>
+              </w:rPr>
+            </w:pPr>
+            <w:r>
+              <w:rPr>
+                <w:rFonts w:ascii="Courier New" w:eastAsia="Times New Roman" w:hAnsi="Courier New" w:cs="Courier New"/>
+                <w:b/>
+                <w:bCs/>
+                <w:color w:val="000080"/>
+                <w:sz w:val="20"/>
+                <w:szCs w:val="20"/>
+                <w:lang w:val="en-US" w:eastAsia="fr-FR"/>
+              </w:rPr>
+              <w:t xml:space="preserve">      service</w:t>
+            </w:r>
+            <w:r>
+              <w:rPr>
+                <w:rFonts w:ascii="Courier New" w:eastAsia="Times New Roman" w:hAnsi="Courier New" w:cs="Courier New"/>
+                <w:color w:val="000000"/>
+                <w:sz w:val="20"/>
+                <w:szCs w:val="20"/>
+                <w:lang w:val="en-US" w:eastAsia="fr-FR"/>
+              </w:rPr>
+              <w:t>: "service"</w:t>
+            </w:r>
+          </w:p>
+          <w:p>
+            <w:pPr>
+              <w:shd w:val="clear" w:color="auto" w:fill="FFFFFF"/>
+              <w:rPr>
+                <w:rFonts w:ascii="Courier New" w:eastAsia="Times New Roman" w:hAnsi="Courier New" w:cs="Courier New"/>
+                <w:color w:val="000000"/>
+                <w:sz w:val="20"/>
+                <w:szCs w:val="20"/>
+                <w:lang w:val="en-US" w:eastAsia="fr-FR"/>
+              </w:rPr>
+            </w:pPr>
+          </w:p>
+          <w:p>
+            <w:pPr>
+              <w:shd w:val="clear" w:color="auto" w:fill="FFFFFF"/>
+              <w:rPr>
+                <w:rFonts w:ascii="Courier New" w:eastAsia="Times New Roman" w:hAnsi="Courier New" w:cs="Courier New"/>
+                <w:color w:val="000000"/>
+                <w:sz w:val="20"/>
+                <w:szCs w:val="20"/>
+                <w:lang w:val="en-US" w:eastAsia="fr-FR"/>
+              </w:rPr>
+            </w:pPr>
+            <w:r>
+              <w:rPr>
+                <w:rFonts w:ascii="Courier New" w:eastAsia="Times New Roman" w:hAnsi="Courier New" w:cs="Courier New"/>
+                <w:b/>
+                <w:bCs/>
+                <w:color w:val="000080"/>
+                <w:sz w:val="20"/>
+                <w:szCs w:val="20"/>
+                <w:lang w:val="en-US" w:eastAsia="fr-FR"/>
+              </w:rPr>
+              <w:t xml:space="preserve">  tasks</w:t>
+            </w:r>
+            <w:r>
+              <w:rPr>
+                <w:rFonts w:ascii="Courier New" w:eastAsia="Times New Roman" w:hAnsi="Courier New" w:cs="Courier New"/>
+                <w:color w:val="000000"/>
+                <w:sz w:val="20"/>
+                <w:szCs w:val="20"/>
+                <w:lang w:val="en-US" w:eastAsia="fr-FR"/>
+              </w:rPr>
+              <w:t>:</w:t>
+            </w:r>
+          </w:p>
+          <w:p>
+            <w:pPr>
+              <w:shd w:val="clear" w:color="auto" w:fill="FFFFFF"/>
+              <w:rPr>
+                <w:rFonts w:ascii="Courier New" w:eastAsia="Times New Roman" w:hAnsi="Courier New" w:cs="Courier New"/>
+                <w:color w:val="000000"/>
+                <w:sz w:val="20"/>
+                <w:szCs w:val="20"/>
+                <w:lang w:val="en-US" w:eastAsia="fr-FR"/>
+              </w:rPr>
+            </w:pPr>
+          </w:p>
+          <w:p>
+            <w:pPr>
+              <w:shd w:val="clear" w:color="auto" w:fill="FFFFFF"/>
+              <w:rPr>
+                <w:rFonts w:ascii="Courier New" w:eastAsia="Times New Roman" w:hAnsi="Courier New" w:cs="Courier New"/>
+                <w:color w:val="000000"/>
+                <w:sz w:val="20"/>
+                <w:szCs w:val="20"/>
+                <w:lang w:val="en-US" w:eastAsia="fr-FR"/>
+              </w:rPr>
+            </w:pPr>
+            <w:r>
+              <w:rPr>
+                <w:rFonts w:ascii="Courier New" w:eastAsia="Times New Roman" w:hAnsi="Courier New" w:cs="Courier New"/>
+                <w:b/>
+                <w:bCs/>
+                <w:color w:val="000080"/>
+                <w:sz w:val="20"/>
+                <w:szCs w:val="20"/>
+                <w:lang w:val="en-US" w:eastAsia="fr-FR"/>
               </w:rPr>
               <w:t xml:space="preserve">  - </w:t>
             </w:r>
             <w:proofErr w:type="spellStart"/>
             <w:r>
               <w:rPr>
+                <w:rFonts w:ascii="Courier New" w:eastAsia="Times New Roman" w:hAnsi="Courier New" w:cs="Courier New"/>
                 <w:b/>
+                <w:bCs/>
                 <w:color w:val="000080"/>
-                <w:lang w:val="en-US"/>
+                <w:sz w:val="20"/>
+                <w:szCs w:val="20"/>
+                <w:lang w:val="en-US" w:eastAsia="fr-FR"/>
               </w:rPr>
               <w:t>include_role</w:t>
             </w:r>
@@ -5989,312 +6049,389 @@
           </w:p>
           <w:p>
             <w:pPr>
-              <w:rPr>
-                <w:lang w:val="en-US"/>
-              </w:rPr>
-            </w:pPr>
-            <w:r>
-              <w:rPr>
-                <w:lang w:val="en-US"/>
+              <w:shd w:val="clear" w:color="auto" w:fill="FFFFFF"/>
+              <w:rPr>
+                <w:rFonts w:ascii="Courier New" w:eastAsia="Times New Roman" w:hAnsi="Courier New" w:cs="Courier New"/>
+                <w:color w:val="000000"/>
+                <w:sz w:val="20"/>
+                <w:szCs w:val="20"/>
+                <w:lang w:val="en-US" w:eastAsia="fr-FR"/>
+              </w:rPr>
+            </w:pPr>
+            <w:r>
+              <w:rPr>
+                <w:rFonts w:ascii="Courier New" w:eastAsia="Times New Roman" w:hAnsi="Courier New" w:cs="Courier New"/>
+                <w:b/>
+                <w:bCs/>
+                <w:color w:val="000080"/>
+                <w:sz w:val="20"/>
+                <w:szCs w:val="20"/>
+                <w:lang w:val="en-US" w:eastAsia="fr-FR"/>
+              </w:rPr>
+              <w:t xml:space="preserve">      name</w:t>
+            </w:r>
+            <w:r>
+              <w:rPr>
+                <w:rFonts w:ascii="Courier New" w:eastAsia="Times New Roman" w:hAnsi="Courier New" w:cs="Courier New"/>
+                <w:color w:val="000000"/>
+                <w:sz w:val="20"/>
+                <w:szCs w:val="20"/>
+                <w:lang w:val="en-US" w:eastAsia="fr-FR"/>
+              </w:rPr>
+              <w:t>: Web</w:t>
+            </w:r>
+          </w:p>
+          <w:p>
+            <w:pPr>
+              <w:shd w:val="clear" w:color="auto" w:fill="FFFFFF"/>
+              <w:rPr>
+                <w:rFonts w:ascii="Courier New" w:eastAsia="Times New Roman" w:hAnsi="Courier New" w:cs="Courier New"/>
+                <w:color w:val="000000"/>
+                <w:sz w:val="20"/>
+                <w:szCs w:val="20"/>
+                <w:lang w:val="en-US" w:eastAsia="fr-FR"/>
+              </w:rPr>
+            </w:pPr>
+            <w:r>
+              <w:rPr>
+                <w:rFonts w:ascii="Courier New" w:eastAsia="Times New Roman" w:hAnsi="Courier New" w:cs="Courier New"/>
+                <w:b/>
+                <w:bCs/>
+                <w:color w:val="000080"/>
+                <w:sz w:val="20"/>
+                <w:szCs w:val="20"/>
+                <w:lang w:val="en-US" w:eastAsia="fr-FR"/>
+              </w:rPr>
+              <w:t xml:space="preserve">    when</w:t>
+            </w:r>
+            <w:r>
+              <w:rPr>
+                <w:rFonts w:ascii="Courier New" w:eastAsia="Times New Roman" w:hAnsi="Courier New" w:cs="Courier New"/>
+                <w:color w:val="000000"/>
+                <w:sz w:val="20"/>
+                <w:szCs w:val="20"/>
+                <w:lang w:val="en-US" w:eastAsia="fr-FR"/>
+              </w:rPr>
+              <w:t>:</w:t>
+            </w:r>
+          </w:p>
+          <w:p>
+            <w:pPr>
+              <w:shd w:val="clear" w:color="auto" w:fill="FFFFFF"/>
+              <w:rPr>
+                <w:rFonts w:ascii="Courier New" w:eastAsia="Times New Roman" w:hAnsi="Courier New" w:cs="Courier New"/>
+                <w:color w:val="000000"/>
+                <w:sz w:val="20"/>
+                <w:szCs w:val="20"/>
+                <w:lang w:val="en-US" w:eastAsia="fr-FR"/>
+              </w:rPr>
+            </w:pPr>
+            <w:r>
+              <w:rPr>
+                <w:rFonts w:ascii="Courier New" w:eastAsia="Times New Roman" w:hAnsi="Courier New" w:cs="Courier New"/>
+                <w:color w:val="000000"/>
+                <w:sz w:val="20"/>
+                <w:szCs w:val="20"/>
+                <w:lang w:val="en-US" w:eastAsia="fr-FR"/>
+              </w:rPr>
+              <w:t xml:space="preserve">      - </w:t>
+            </w:r>
+            <w:proofErr w:type="spellStart"/>
+            <w:r>
+              <w:rPr>
+                <w:rFonts w:ascii="Courier New" w:eastAsia="Times New Roman" w:hAnsi="Courier New" w:cs="Courier New"/>
+                <w:color w:val="000000"/>
+                <w:sz w:val="20"/>
+                <w:szCs w:val="20"/>
+                <w:lang w:val="en-US" w:eastAsia="fr-FR"/>
+              </w:rPr>
+              <w:t>ansible_os_family</w:t>
+            </w:r>
+            <w:proofErr w:type="spellEnd"/>
+            <w:r>
+              <w:rPr>
+                <w:rFonts w:ascii="Courier New" w:eastAsia="Times New Roman" w:hAnsi="Courier New" w:cs="Courier New"/>
+                <w:color w:val="000000"/>
+                <w:sz w:val="20"/>
+                <w:szCs w:val="20"/>
+                <w:lang w:val="en-US" w:eastAsia="fr-FR"/>
+              </w:rPr>
+              <w:t xml:space="preserve"> == "</w:t>
+            </w:r>
+            <w:proofErr w:type="spellStart"/>
+            <w:r>
+              <w:rPr>
+                <w:rFonts w:ascii="Courier New" w:eastAsia="Times New Roman" w:hAnsi="Courier New" w:cs="Courier New"/>
+                <w:color w:val="000000"/>
+                <w:sz w:val="20"/>
+                <w:szCs w:val="20"/>
+                <w:lang w:val="en-US" w:eastAsia="fr-FR"/>
+              </w:rPr>
+              <w:t>RedHat</w:t>
+            </w:r>
+            <w:proofErr w:type="spellEnd"/>
+            <w:r>
+              <w:rPr>
+                <w:rFonts w:ascii="Courier New" w:eastAsia="Times New Roman" w:hAnsi="Courier New" w:cs="Courier New"/>
+                <w:color w:val="000000"/>
+                <w:sz w:val="20"/>
+                <w:szCs w:val="20"/>
+                <w:lang w:val="en-US" w:eastAsia="fr-FR"/>
+              </w:rPr>
+              <w:t>"</w:t>
+            </w:r>
+          </w:p>
+          <w:p>
+            <w:pPr>
+              <w:shd w:val="clear" w:color="auto" w:fill="FFFFFF"/>
+              <w:rPr>
+                <w:rFonts w:ascii="Courier New" w:eastAsia="Times New Roman" w:hAnsi="Courier New" w:cs="Courier New"/>
+                <w:color w:val="000000"/>
+                <w:sz w:val="20"/>
+                <w:szCs w:val="20"/>
+                <w:lang w:val="en-US" w:eastAsia="fr-FR"/>
+              </w:rPr>
+            </w:pPr>
+            <w:r>
+              <w:rPr>
+                <w:rFonts w:ascii="Courier New" w:eastAsia="Times New Roman" w:hAnsi="Courier New" w:cs="Courier New"/>
+                <w:color w:val="000000"/>
+                <w:sz w:val="20"/>
+                <w:szCs w:val="20"/>
+                <w:lang w:val="en-US" w:eastAsia="fr-FR"/>
+              </w:rPr>
+              <w:t xml:space="preserve">      - service == "Web"</w:t>
+            </w:r>
+          </w:p>
+          <w:p>
+            <w:pPr>
+              <w:shd w:val="clear" w:color="auto" w:fill="FFFFFF"/>
+              <w:rPr>
+                <w:rFonts w:ascii="Courier New" w:eastAsia="Times New Roman" w:hAnsi="Courier New" w:cs="Courier New"/>
+                <w:color w:val="000000"/>
+                <w:sz w:val="20"/>
+                <w:szCs w:val="20"/>
+                <w:lang w:val="en-US" w:eastAsia="fr-FR"/>
+              </w:rPr>
+            </w:pPr>
+          </w:p>
+          <w:p>
+            <w:pPr>
+              <w:shd w:val="clear" w:color="auto" w:fill="FFFFFF"/>
+              <w:rPr>
+                <w:rFonts w:ascii="Courier New" w:eastAsia="Times New Roman" w:hAnsi="Courier New" w:cs="Courier New"/>
+                <w:color w:val="000000"/>
+                <w:sz w:val="20"/>
+                <w:szCs w:val="20"/>
+                <w:lang w:val="en-US" w:eastAsia="fr-FR"/>
+              </w:rPr>
+            </w:pPr>
+            <w:r>
+              <w:rPr>
+                <w:rFonts w:ascii="Courier New" w:eastAsia="Times New Roman" w:hAnsi="Courier New" w:cs="Courier New"/>
+                <w:b/>
+                <w:bCs/>
+                <w:color w:val="000080"/>
+                <w:sz w:val="20"/>
+                <w:szCs w:val="20"/>
+                <w:lang w:val="en-US" w:eastAsia="fr-FR"/>
+              </w:rPr>
+              <w:t xml:space="preserve">  - </w:t>
+            </w:r>
+            <w:proofErr w:type="spellStart"/>
+            <w:r>
+              <w:rPr>
+                <w:rFonts w:ascii="Courier New" w:eastAsia="Times New Roman" w:hAnsi="Courier New" w:cs="Courier New"/>
+                <w:b/>
+                <w:bCs/>
+                <w:color w:val="000080"/>
+                <w:sz w:val="20"/>
+                <w:szCs w:val="20"/>
+                <w:lang w:val="en-US" w:eastAsia="fr-FR"/>
+              </w:rPr>
+              <w:t>include_role</w:t>
+            </w:r>
+            <w:proofErr w:type="spellEnd"/>
+            <w:r>
+              <w:rPr>
+                <w:rFonts w:ascii="Courier New" w:eastAsia="Times New Roman" w:hAnsi="Courier New" w:cs="Courier New"/>
+                <w:color w:val="000000"/>
+                <w:sz w:val="20"/>
+                <w:szCs w:val="20"/>
+                <w:lang w:val="en-US" w:eastAsia="fr-FR"/>
+              </w:rPr>
+              <w:t>:</w:t>
+            </w:r>
+          </w:p>
+          <w:p>
+            <w:pPr>
+              <w:shd w:val="clear" w:color="auto" w:fill="FFFFFF"/>
+              <w:rPr>
+                <w:rFonts w:ascii="Courier New" w:eastAsia="Times New Roman" w:hAnsi="Courier New" w:cs="Courier New"/>
+                <w:color w:val="000000"/>
+                <w:sz w:val="20"/>
+                <w:szCs w:val="20"/>
+                <w:lang w:val="en-US" w:eastAsia="fr-FR"/>
+              </w:rPr>
+            </w:pPr>
+            <w:r>
+              <w:rPr>
+                <w:rFonts w:ascii="Courier New" w:eastAsia="Times New Roman" w:hAnsi="Courier New" w:cs="Courier New"/>
+                <w:b/>
+                <w:bCs/>
+                <w:color w:val="000080"/>
+                <w:sz w:val="20"/>
+                <w:szCs w:val="20"/>
+                <w:lang w:val="en-US" w:eastAsia="fr-FR"/>
+              </w:rPr>
+              <w:t xml:space="preserve">      name</w:t>
+            </w:r>
+            <w:r>
+              <w:rPr>
+                <w:rFonts w:ascii="Courier New" w:eastAsia="Times New Roman" w:hAnsi="Courier New" w:cs="Courier New"/>
+                <w:color w:val="000000"/>
+                <w:sz w:val="20"/>
+                <w:szCs w:val="20"/>
+                <w:lang w:val="en-US" w:eastAsia="fr-FR"/>
+              </w:rPr>
+              <w:t>: apache</w:t>
+            </w:r>
+          </w:p>
+          <w:p>
+            <w:pPr>
+              <w:shd w:val="clear" w:color="auto" w:fill="FFFFFF"/>
+              <w:rPr>
+                <w:rFonts w:ascii="Courier New" w:eastAsia="Times New Roman" w:hAnsi="Courier New" w:cs="Courier New"/>
+                <w:color w:val="000000"/>
+                <w:sz w:val="20"/>
+                <w:szCs w:val="20"/>
+                <w:lang w:val="en-US" w:eastAsia="fr-FR"/>
+              </w:rPr>
+            </w:pPr>
+            <w:r>
+              <w:rPr>
+                <w:rFonts w:ascii="Courier New" w:eastAsia="Times New Roman" w:hAnsi="Courier New" w:cs="Courier New"/>
+                <w:b/>
+                <w:bCs/>
+                <w:color w:val="000080"/>
+                <w:sz w:val="20"/>
+                <w:szCs w:val="20"/>
+                <w:lang w:val="en-US" w:eastAsia="fr-FR"/>
+              </w:rPr>
+              <w:t xml:space="preserve">    when</w:t>
+            </w:r>
+            <w:r>
+              <w:rPr>
+                <w:rFonts w:ascii="Courier New" w:eastAsia="Times New Roman" w:hAnsi="Courier New" w:cs="Courier New"/>
+                <w:color w:val="000000"/>
+                <w:sz w:val="20"/>
+                <w:szCs w:val="20"/>
+                <w:lang w:val="en-US" w:eastAsia="fr-FR"/>
+              </w:rPr>
+              <w:t>:</w:t>
+            </w:r>
+          </w:p>
+          <w:p>
+            <w:pPr>
+              <w:shd w:val="clear" w:color="auto" w:fill="FFFFFF"/>
+              <w:rPr>
+                <w:rFonts w:ascii="Courier New" w:eastAsia="Times New Roman" w:hAnsi="Courier New" w:cs="Courier New"/>
+                <w:color w:val="000000"/>
+                <w:sz w:val="20"/>
+                <w:szCs w:val="20"/>
+                <w:lang w:val="en-US" w:eastAsia="fr-FR"/>
+              </w:rPr>
+            </w:pPr>
+            <w:r>
+              <w:rPr>
+                <w:rFonts w:ascii="Courier New" w:eastAsia="Times New Roman" w:hAnsi="Courier New" w:cs="Courier New"/>
+                <w:color w:val="000000"/>
+                <w:sz w:val="20"/>
+                <w:szCs w:val="20"/>
+                <w:lang w:val="en-US" w:eastAsia="fr-FR"/>
+              </w:rPr>
+              <w:t xml:space="preserve">      - </w:t>
+            </w:r>
+            <w:proofErr w:type="spellStart"/>
+            <w:r>
+              <w:rPr>
+                <w:rFonts w:ascii="Courier New" w:eastAsia="Times New Roman" w:hAnsi="Courier New" w:cs="Courier New"/>
+                <w:color w:val="000000"/>
+                <w:sz w:val="20"/>
+                <w:szCs w:val="20"/>
+                <w:lang w:val="en-US" w:eastAsia="fr-FR"/>
+              </w:rPr>
+              <w:t>ansible_os_family</w:t>
+            </w:r>
+            <w:proofErr w:type="spellEnd"/>
+            <w:r>
+              <w:rPr>
+                <w:rFonts w:ascii="Courier New" w:eastAsia="Times New Roman" w:hAnsi="Courier New" w:cs="Courier New"/>
+                <w:color w:val="000000"/>
+                <w:sz w:val="20"/>
+                <w:szCs w:val="20"/>
+                <w:lang w:val="en-US" w:eastAsia="fr-FR"/>
+              </w:rPr>
+              <w:t xml:space="preserve"> == "</w:t>
+            </w:r>
+            <w:proofErr w:type="spellStart"/>
+            <w:r>
+              <w:rPr>
+                <w:rFonts w:ascii="Courier New" w:eastAsia="Times New Roman" w:hAnsi="Courier New" w:cs="Courier New"/>
+                <w:color w:val="000000"/>
+                <w:sz w:val="20"/>
+                <w:szCs w:val="20"/>
+                <w:lang w:val="en-US" w:eastAsia="fr-FR"/>
+              </w:rPr>
+              <w:t>Debian</w:t>
+            </w:r>
+            <w:proofErr w:type="spellEnd"/>
+            <w:r>
+              <w:rPr>
+                <w:rFonts w:ascii="Courier New" w:eastAsia="Times New Roman" w:hAnsi="Courier New" w:cs="Courier New"/>
+                <w:color w:val="000000"/>
+                <w:sz w:val="20"/>
+                <w:szCs w:val="20"/>
+                <w:lang w:val="en-US" w:eastAsia="fr-FR"/>
+              </w:rPr>
+              <w:t>"</w:t>
+            </w:r>
+          </w:p>
+          <w:p>
+            <w:pPr>
+              <w:shd w:val="clear" w:color="auto" w:fill="FFFFFF"/>
+              <w:rPr>
+                <w:rFonts w:ascii="Courier New" w:eastAsia="Times New Roman" w:hAnsi="Courier New" w:cs="Courier New"/>
+                <w:color w:val="000000"/>
+                <w:sz w:val="20"/>
+                <w:szCs w:val="20"/>
+                <w:lang w:eastAsia="fr-FR"/>
+              </w:rPr>
+            </w:pPr>
+            <w:r>
+              <w:rPr>
+                <w:rFonts w:ascii="Courier New" w:eastAsia="Times New Roman" w:hAnsi="Courier New" w:cs="Courier New"/>
+                <w:color w:val="000000"/>
+                <w:sz w:val="20"/>
+                <w:szCs w:val="20"/>
+                <w:lang w:val="en-US" w:eastAsia="fr-FR"/>
               </w:rPr>
               <w:t xml:space="preserve">      </w:t>
             </w:r>
             <w:r>
               <w:rPr>
-                <w:b/>
-                <w:color w:val="000080"/>
-                <w:lang w:val="en-US"/>
-              </w:rPr>
-              <w:t>name</w:t>
-            </w:r>
-            <w:r>
-              <w:rPr>
-                <w:rFonts w:ascii="Courier New" w:eastAsia="Times New Roman" w:hAnsi="Courier New" w:cs="Courier New"/>
-                <w:color w:val="000000"/>
-                <w:sz w:val="20"/>
-                <w:szCs w:val="20"/>
-                <w:lang w:val="en-US" w:eastAsia="fr-FR"/>
-              </w:rPr>
-              <w:t>:</w:t>
-            </w:r>
-            <w:r>
-              <w:rPr>
-                <w:lang w:val="en-US"/>
-              </w:rPr>
-              <w:t xml:space="preserve"> </w:t>
-            </w:r>
-            <w:proofErr w:type="spellStart"/>
-            <w:r>
-              <w:rPr>
-                <w:lang w:val="en-US"/>
-              </w:rPr>
-              <w:t>httpd</w:t>
-            </w:r>
-            <w:proofErr w:type="spellEnd"/>
-          </w:p>
-          <w:p>
-            <w:pPr>
-              <w:rPr>
-                <w:lang w:val="en-US"/>
-              </w:rPr>
-            </w:pPr>
-            <w:r>
-              <w:rPr>
-                <w:lang w:val="en-US"/>
-              </w:rPr>
-              <w:t xml:space="preserve">    </w:t>
-            </w:r>
-            <w:r>
-              <w:rPr>
-                <w:b/>
-                <w:color w:val="000080"/>
-                <w:lang w:val="en-US"/>
-              </w:rPr>
-              <w:t>when</w:t>
-            </w:r>
-            <w:r>
-              <w:rPr>
-                <w:rFonts w:ascii="Courier New" w:eastAsia="Times New Roman" w:hAnsi="Courier New" w:cs="Courier New"/>
-                <w:color w:val="000000"/>
-                <w:sz w:val="20"/>
-                <w:szCs w:val="20"/>
-                <w:lang w:val="en-US" w:eastAsia="fr-FR"/>
-              </w:rPr>
-              <w:t>:</w:t>
-            </w:r>
-          </w:p>
-          <w:p>
-            <w:pPr>
-              <w:rPr>
-                <w:lang w:val="en-US"/>
-              </w:rPr>
-            </w:pPr>
-            <w:r>
-              <w:rPr>
-                <w:lang w:val="en-US"/>
-              </w:rPr>
-              <w:tab/>
-              <w:t xml:space="preserve">  - </w:t>
-            </w:r>
-            <w:proofErr w:type="spellStart"/>
-            <w:r>
-              <w:rPr>
-                <w:lang w:val="en-US"/>
-              </w:rPr>
-              <w:t>ansible_os_family</w:t>
-            </w:r>
-            <w:proofErr w:type="spellEnd"/>
-            <w:r>
-              <w:rPr>
-                <w:lang w:val="en-US"/>
-              </w:rPr>
-              <w:t xml:space="preserve"> == "</w:t>
-            </w:r>
-            <w:proofErr w:type="spellStart"/>
-            <w:r>
-              <w:rPr>
-                <w:lang w:val="en-US"/>
-              </w:rPr>
-              <w:t>RedHat</w:t>
-            </w:r>
-            <w:proofErr w:type="spellEnd"/>
-            <w:r>
-              <w:rPr>
-                <w:lang w:val="en-US"/>
-              </w:rPr>
-              <w:t>"</w:t>
-            </w:r>
-          </w:p>
-          <w:p>
-            <w:pPr>
-              <w:rPr>
-                <w:lang w:val="en-US"/>
-              </w:rPr>
-            </w:pPr>
-            <w:r>
-              <w:rPr>
-                <w:lang w:val="en-US"/>
-              </w:rPr>
-              <w:tab/>
-              <w:t xml:space="preserve">  </w:t>
-            </w:r>
-            <w:r>
-              <w:rPr>
-                <w:lang w:val="en-US"/>
-              </w:rPr>
-              <w:t>-  Web</w:t>
-            </w:r>
-          </w:p>
-          <w:p>
-            <w:pPr>
-              <w:rPr>
-                <w:lang w:val="en-US"/>
-              </w:rPr>
-            </w:pPr>
-            <w:r>
-              <w:rPr>
-                <w:lang w:val="en-US"/>
-              </w:rPr>
-              <w:t xml:space="preserve">- </w:t>
-            </w:r>
-            <w:proofErr w:type="spellStart"/>
-            <w:r>
-              <w:rPr>
-                <w:b/>
-                <w:color w:val="000080"/>
-                <w:lang w:val="en-US"/>
-              </w:rPr>
-              <w:t>include_role</w:t>
-            </w:r>
-            <w:proofErr w:type="spellEnd"/>
-            <w:r>
-              <w:rPr>
-                <w:rFonts w:ascii="Courier New" w:eastAsia="Times New Roman" w:hAnsi="Courier New" w:cs="Courier New"/>
-                <w:color w:val="000000"/>
-                <w:sz w:val="20"/>
-                <w:szCs w:val="20"/>
-                <w:lang w:val="en-US" w:eastAsia="fr-FR"/>
-              </w:rPr>
-              <w:t>:</w:t>
-            </w:r>
-          </w:p>
-          <w:p>
-            <w:pPr>
-              <w:rPr>
-                <w:lang w:val="en-US"/>
-              </w:rPr>
-            </w:pPr>
-            <w:r>
-              <w:rPr>
-                <w:lang w:val="en-US"/>
-              </w:rPr>
-              <w:t xml:space="preserve">      </w:t>
-            </w:r>
-            <w:r>
-              <w:rPr>
-                <w:b/>
-                <w:color w:val="000080"/>
-                <w:lang w:val="en-US"/>
-              </w:rPr>
-              <w:t>name</w:t>
-            </w:r>
-            <w:r>
-              <w:rPr>
-                <w:rFonts w:ascii="Courier New" w:eastAsia="Times New Roman" w:hAnsi="Courier New" w:cs="Courier New"/>
-                <w:color w:val="000000"/>
-                <w:sz w:val="20"/>
-                <w:szCs w:val="20"/>
-                <w:lang w:val="en-US" w:eastAsia="fr-FR"/>
-              </w:rPr>
-              <w:t>:</w:t>
-            </w:r>
-            <w:r>
-              <w:rPr>
-                <w:lang w:val="en-US"/>
-              </w:rPr>
-              <w:t xml:space="preserve"> </w:t>
-            </w:r>
-            <w:r>
-              <w:rPr>
-                <w:lang w:val="en-US"/>
-              </w:rPr>
-              <w:t>apache</w:t>
-            </w:r>
-          </w:p>
-          <w:p>
-            <w:pPr>
-              <w:rPr>
-                <w:lang w:val="en-US"/>
-              </w:rPr>
-            </w:pPr>
-            <w:r>
-              <w:rPr>
-                <w:lang w:val="en-US"/>
-              </w:rPr>
-              <w:t xml:space="preserve">    </w:t>
-            </w:r>
-            <w:r>
-              <w:rPr>
-                <w:b/>
-                <w:color w:val="000080"/>
-                <w:lang w:val="en-US"/>
-              </w:rPr>
-              <w:t>when</w:t>
-            </w:r>
-            <w:r>
-              <w:rPr>
-                <w:rFonts w:ascii="Courier New" w:eastAsia="Times New Roman" w:hAnsi="Courier New" w:cs="Courier New"/>
-                <w:color w:val="000000"/>
-                <w:sz w:val="20"/>
-                <w:szCs w:val="20"/>
-                <w:lang w:val="en-US" w:eastAsia="fr-FR"/>
-              </w:rPr>
-              <w:t>:</w:t>
-            </w:r>
-          </w:p>
-          <w:p>
-            <w:pPr>
-              <w:rPr>
-                <w:lang w:val="en-US"/>
-              </w:rPr>
-            </w:pPr>
-            <w:r>
-              <w:rPr>
-                <w:lang w:val="en-US"/>
-              </w:rPr>
-              <w:tab/>
-              <w:t xml:space="preserve">  - </w:t>
-            </w:r>
-            <w:proofErr w:type="spellStart"/>
-            <w:r>
-              <w:rPr>
-                <w:lang w:val="en-US"/>
-              </w:rPr>
-              <w:t>ansible_os_family</w:t>
-            </w:r>
-            <w:proofErr w:type="spellEnd"/>
-            <w:r>
-              <w:rPr>
-                <w:lang w:val="en-US"/>
-              </w:rPr>
-              <w:t xml:space="preserve"> == "</w:t>
-            </w:r>
-            <w:proofErr w:type="spellStart"/>
-            <w:r>
-              <w:rPr>
-                <w:lang w:val="en-US"/>
-              </w:rPr>
-              <w:t>Debian</w:t>
-            </w:r>
-            <w:proofErr w:type="spellEnd"/>
-            <w:r>
-              <w:rPr>
-                <w:lang w:val="en-US"/>
-              </w:rPr>
-              <w:t>"</w:t>
-            </w:r>
-          </w:p>
-          <w:p>
-            <w:pPr>
-              <w:rPr>
-                <w:lang w:val="en-US"/>
-              </w:rPr>
-            </w:pPr>
-            <w:r>
-              <w:rPr>
-                <w:lang w:val="en-US"/>
-              </w:rPr>
-              <w:tab/>
-              <w:t xml:space="preserve">  </w:t>
-            </w:r>
-            <w:r>
-              <w:rPr>
-                <w:lang w:val="en-US"/>
-              </w:rPr>
-              <w:t>-  Web</w:t>
+                <w:rFonts w:ascii="Courier New" w:eastAsia="Times New Roman" w:hAnsi="Courier New" w:cs="Courier New"/>
+                <w:color w:val="000000"/>
+                <w:sz w:val="20"/>
+                <w:szCs w:val="20"/>
+                <w:lang w:eastAsia="fr-FR"/>
+              </w:rPr>
+              <w:t>- service == "Web"</w:t>
             </w:r>
           </w:p>
         </w:tc>
+        <w:bookmarkStart w:id="1" w:name="_GoBack"/>
+        <w:bookmarkEnd w:id="1"/>
       </w:tr>
     </w:tbl>
     <w:p>
@@ -6389,6 +6526,7 @@
       <w:proofErr w:type="spellStart"/>
       <w:proofErr w:type="gramStart"/>
       <w:r>
+        <w:lastRenderedPageBreak/>
         <w:t>ansible_os_family</w:t>
       </w:r>
       <w:proofErr w:type="spellEnd"/>
@@ -6408,7 +6546,6 @@
     </w:p>
     <w:p>
       <w:r>
-        <w:lastRenderedPageBreak/>
         <w:t>On peut aussi faire pou</w:t>
       </w:r>
       <w:r>
@@ -7382,16 +7519,39 @@
       </w:pPr>
     </w:p>
     <w:p>
-      <w:r>
-        <w:lastRenderedPageBreak/>
-        <w:t>Bibliographie :</w:t>
-      </w:r>
-    </w:p>
-    <w:p>
+      <w:pPr>
+        <w:rPr>
+          <w:lang w:val="en-US"/>
+        </w:rPr>
+      </w:pPr>
+      <w:proofErr w:type="spellStart"/>
+      <w:proofErr w:type="gramStart"/>
+      <w:r>
+        <w:rPr>
+          <w:lang w:val="en-US"/>
+        </w:rPr>
+        <w:t>Bibliographie</w:t>
+      </w:r>
+      <w:proofErr w:type="spellEnd"/>
+      <w:r>
+        <w:rPr>
+          <w:lang w:val="en-US"/>
+        </w:rPr>
+        <w:t> :</w:t>
+      </w:r>
+      <w:proofErr w:type="gramEnd"/>
+    </w:p>
+    <w:p>
+      <w:pPr>
+        <w:rPr>
+          <w:lang w:val="en-US"/>
+        </w:rPr>
+      </w:pPr>
       <w:hyperlink r:id="rId9" w:history="1">
         <w:r>
           <w:rPr>
             <w:rStyle w:val="Lienhypertexte"/>
+            <w:lang w:val="en-US"/>
           </w:rPr>
           <w:t>https://www.digitalocean.com/community/tutorials/how-to-install-and-configure-ansible-on-centos-7</w:t>
         </w:r>
@@ -7401,12 +7561,14 @@
       <w:pPr>
         <w:rPr>
           <w:rStyle w:val="Lienhypertexte"/>
+          <w:lang w:val="en-US"/>
         </w:rPr>
       </w:pPr>
       <w:hyperlink r:id="rId10" w:history="1">
         <w:r>
           <w:rPr>
             <w:rStyle w:val="Lienhypertexte"/>
+            <w:lang w:val="en-US"/>
           </w:rPr>
           <w:t>https://github.com/ansible/ansible/issues/19584</w:t>
         </w:r>
@@ -7416,12 +7578,14 @@
       <w:pPr>
         <w:rPr>
           <w:rStyle w:val="Lienhypertexte"/>
+          <w:lang w:val="en-US"/>
         </w:rPr>
       </w:pPr>
       <w:hyperlink r:id="rId11" w:history="1">
         <w:r>
           <w:rPr>
             <w:rStyle w:val="Lienhypertexte"/>
+            <w:lang w:val="en-US"/>
           </w:rPr>
           <w:t>https://docs.ansible.com/ansible/latest/yum_module.html</w:t>
         </w:r>
@@ -7431,12 +7595,14 @@
       <w:pPr>
         <w:rPr>
           <w:rStyle w:val="Lienhypertexte"/>
+          <w:lang w:val="en-US"/>
         </w:rPr>
       </w:pPr>
       <w:hyperlink r:id="rId12" w:history="1">
         <w:r>
           <w:rPr>
             <w:rStyle w:val="Lienhypertexte"/>
+            <w:lang w:val="en-US"/>
           </w:rPr>
           <w:t>https://docs.ansible.com/ansible/latest/service_module.html</w:t>
         </w:r>
@@ -7446,12 +7612,14 @@
       <w:pPr>
         <w:rPr>
           <w:rStyle w:val="Lienhypertexte"/>
+          <w:lang w:val="en-US"/>
         </w:rPr>
       </w:pPr>
       <w:hyperlink r:id="rId13" w:history="1">
         <w:r>
           <w:rPr>
             <w:rStyle w:val="Lienhypertexte"/>
+            <w:lang w:val="en-US"/>
           </w:rPr>
           <w:t>https://docs.ansible.com/ansible/latest/apt_module.html</w:t>
         </w:r>
@@ -7461,32 +7629,46 @@
       <w:pPr>
         <w:rPr>
           <w:rStyle w:val="Lienhypertexte"/>
+          <w:lang w:val="en-US"/>
         </w:rPr>
       </w:pPr>
       <w:hyperlink r:id="rId14" w:history="1">
         <w:r>
           <w:rPr>
             <w:rStyle w:val="Lienhypertexte"/>
+            <w:lang w:val="en-US"/>
           </w:rPr>
           <w:t>https://docs.ansible.com/ansible/latest/apt_repository_module.html</w:t>
         </w:r>
       </w:hyperlink>
     </w:p>
     <w:p>
+      <w:pPr>
+        <w:rPr>
+          <w:lang w:val="en-US"/>
+        </w:rPr>
+      </w:pPr>
       <w:hyperlink r:id="rId15" w:history="1">
         <w:r>
           <w:rPr>
             <w:rStyle w:val="Lienhypertexte"/>
+            <w:lang w:val="en-US"/>
           </w:rPr>
           <w:t>https://serversforhackers.com/c/an-ansible-tutorial</w:t>
         </w:r>
       </w:hyperlink>
     </w:p>
     <w:p>
+      <w:pPr>
+        <w:rPr>
+          <w:lang w:val="en-US"/>
+        </w:rPr>
+      </w:pPr>
       <w:hyperlink r:id="rId16" w:history="1">
         <w:r>
           <w:rPr>
             <w:rStyle w:val="Lienhypertexte"/>
+            <w:lang w:val="en-US"/>
           </w:rPr>
           <w:t>https://buzut.fr/tirer-toute-puissance-dansible-roles/</w:t>
         </w:r>
@@ -8942,7 +9124,7 @@
 </file>
 
 <file path=customXml/itemProps1.xml><?xml version="1.0" encoding="utf-8"?>
-<ds:datastoreItem xmlns:ds="http://schemas.openxmlformats.org/officeDocument/2006/customXml" ds:itemID="{B2490412-3003-4DDA-8A30-C50B3DED3F84}">
+<ds:datastoreItem xmlns:ds="http://schemas.openxmlformats.org/officeDocument/2006/customXml" ds:itemID="{8E18EED4-9DD1-4892-8AE7-60CD89BFA4CE}">
   <ds:schemaRefs>
     <ds:schemaRef ds:uri="http://schemas.openxmlformats.org/officeDocument/2006/bibliography"/>
   </ds:schemaRefs>

</xml_diff>

<commit_message>
update doc and services
</commit_message>
<xml_diff>
--- a/Projet Ansible.docx
+++ b/Projet Ansible.docx
@@ -3599,7 +3599,15 @@
         <w:rPr>
           <w:i/>
         </w:rPr>
-        <w:t>Ansibe</w:t>
+        <w:t>a</w:t>
+      </w:r>
+      <w:bookmarkStart w:id="1" w:name="_GoBack"/>
+      <w:bookmarkEnd w:id="1"/>
+      <w:r>
+        <w:rPr>
+          <w:i/>
+        </w:rPr>
+        <w:t>nsibe</w:t>
       </w:r>
       <w:proofErr w:type="spellEnd"/>
       <w:r>
@@ -3642,7 +3650,13 @@
         <w:rPr>
           <w:i/>
         </w:rPr>
-        <w:t>Ansible</w:t>
+        <w:t>a</w:t>
+      </w:r>
+      <w:r>
+        <w:rPr>
+          <w:i/>
+        </w:rPr>
+        <w:t>nsible</w:t>
       </w:r>
       <w:proofErr w:type="spellEnd"/>
       <w:r>
@@ -6430,8 +6444,6 @@
             </w:r>
           </w:p>
         </w:tc>
-        <w:bookmarkStart w:id="1" w:name="_GoBack"/>
-        <w:bookmarkEnd w:id="1"/>
       </w:tr>
     </w:tbl>
     <w:p>
@@ -9124,7 +9136,7 @@
 </file>
 
 <file path=customXml/itemProps1.xml><?xml version="1.0" encoding="utf-8"?>
-<ds:datastoreItem xmlns:ds="http://schemas.openxmlformats.org/officeDocument/2006/customXml" ds:itemID="{8E18EED4-9DD1-4892-8AE7-60CD89BFA4CE}">
+<ds:datastoreItem xmlns:ds="http://schemas.openxmlformats.org/officeDocument/2006/customXml" ds:itemID="{78A90811-E976-4246-941F-6EE5A535B9EB}">
   <ds:schemaRefs>
     <ds:schemaRef ds:uri="http://schemas.openxmlformats.org/officeDocument/2006/bibliography"/>
   </ds:schemaRefs>

</xml_diff>